<commit_message>
Fixed a typo in group report.
</commit_message>
<xml_diff>
--- a/docs/ECE 532 - Digital Systems Design - Group Final Report.docx
+++ b/docs/ECE 532 - Digital Systems Design - Group Final Report.docx
@@ -198,29 +198,8 @@
           </w:tcPr>
           <w:p>
             <w:r>
-              <w:t xml:space="preserve">Ahmed </w:t>
-            </w:r>
-            <w:proofErr w:type="spellStart"/>
-            <w:r>
-              <w:t>Sageer</w:t>
-            </w:r>
-            <w:proofErr w:type="spellEnd"/>
-            <w:r>
-              <w:t xml:space="preserve"> </w:t>
-            </w:r>
-            <w:proofErr w:type="spellStart"/>
-            <w:r>
-              <w:t>Cheriya</w:t>
-            </w:r>
-            <w:proofErr w:type="spellEnd"/>
-            <w:r>
-              <w:t xml:space="preserve"> </w:t>
-            </w:r>
-            <w:proofErr w:type="spellStart"/>
-            <w:r>
-              <w:t>Melat</w:t>
-            </w:r>
-            <w:proofErr w:type="spellEnd"/>
+              <w:t>Ahmed Sageer Cheriya Melat</w:t>
+            </w:r>
           </w:p>
         </w:tc>
       </w:tr>
@@ -260,13 +239,8 @@
             <w:tcW w:w="0" w:type="auto"/>
           </w:tcPr>
           <w:p>
-            <w:proofErr w:type="spellStart"/>
-            <w:r>
-              <w:t>Kejian</w:t>
-            </w:r>
-            <w:proofErr w:type="spellEnd"/>
-            <w:r>
-              <w:t xml:space="preserve"> Li</w:t>
+            <w:r>
+              <w:t>Kejian Li</w:t>
             </w:r>
           </w:p>
         </w:tc>
@@ -286,13 +260,8 @@
             <w:tcW w:w="0" w:type="auto"/>
           </w:tcPr>
           <w:p>
-            <w:proofErr w:type="spellStart"/>
-            <w:r>
-              <w:t>Jinghan</w:t>
-            </w:r>
-            <w:proofErr w:type="spellEnd"/>
-            <w:r>
-              <w:t xml:space="preserve"> Guan</w:t>
+            <w:r>
+              <w:t>Jinghan Guan</w:t>
             </w:r>
           </w:p>
         </w:tc>
@@ -684,16 +653,7 @@
                 <w:rStyle w:val="Hyperlink"/>
                 <w:noProof/>
               </w:rPr>
-              <w:t>1.</w:t>
-            </w:r>
-            <w:bookmarkStart w:id="0" w:name="_GoBack"/>
-            <w:bookmarkEnd w:id="0"/>
-            <w:r>
-              <w:rPr>
-                <w:rStyle w:val="Hyperlink"/>
-                <w:noProof/>
-              </w:rPr>
-              <w:t>4. System-Level Block Descriptions</w:t>
+              <w:t>1.4. System-Level Block Descriptions</w:t>
             </w:r>
             <w:r>
               <w:rPr>
@@ -2257,6 +2217,15 @@
               </w:rPr>
               <w:t>7. Acknowledgement</w:t>
             </w:r>
+            <w:r>
+              <w:rPr>
+                <w:rStyle w:val="Hyperlink"/>
+                <w:noProof/>
+              </w:rPr>
+              <w:t>s</w:t>
+            </w:r>
+            <w:bookmarkStart w:id="0" w:name="_GoBack"/>
+            <w:bookmarkEnd w:id="0"/>
             <w:r>
               <w:rPr>
                 <w:noProof/>
@@ -3680,15 +3649,7 @@
         <w:t>mod camer</w:t>
       </w:r>
       <w:r>
-        <w:t xml:space="preserve">a used is </w:t>
-      </w:r>
-      <w:proofErr w:type="spellStart"/>
-      <w:r>
-        <w:t>Omnivision</w:t>
-      </w:r>
-      <w:proofErr w:type="spellEnd"/>
-      <w:r>
-        <w:t xml:space="preserve"> OV7670 CMOS-sensor-</w:t>
+        <w:t>a used is Omnivision OV7670 CMOS-sensor-</w:t>
       </w:r>
       <w:r>
         <w:t xml:space="preserve">based VGA camera. It is connected to port </w:t>
@@ -4422,13 +4383,8 @@
       <w:r>
         <w:t>-a</w:t>
       </w:r>
-      <w:proofErr w:type="spellStart"/>
-      <w:r>
-        <w:t>xis</w:t>
-      </w:r>
-      <w:proofErr w:type="spellEnd"/>
-      <w:r>
-        <w:t xml:space="preserve"> is not measure</w:t>
+      <w:r>
+        <w:t>xis is not measure</w:t>
       </w:r>
       <w:r>
         <w:t>d</w:t>
@@ -4481,15 +4437,7 @@
         <w:t>An a</w:t>
       </w:r>
       <w:r>
-        <w:t xml:space="preserve">nalog gyroscope is used to know the orientation changes of the robot. Devices used is </w:t>
-      </w:r>
-      <w:proofErr w:type="spellStart"/>
-      <w:r>
-        <w:t>Invensense</w:t>
-      </w:r>
-      <w:proofErr w:type="spellEnd"/>
-      <w:r>
-        <w:t xml:space="preserve"> IXZ-500 dual axis analog gyro. It has </w:t>
+        <w:t xml:space="preserve">nalog gyroscope is used to know the orientation changes of the robot. Devices used is Invensense IXZ-500 dual axis analog gyro. It has </w:t>
       </w:r>
       <w:r>
         <w:t xml:space="preserve">a </w:t>
@@ -7394,7 +7342,6 @@
               <w:tab/>
               <w:t>(</w:t>
             </w:r>
-            <w:proofErr w:type="spellStart"/>
             <w:r>
               <w:rPr>
                 <w:i/>
@@ -7402,7 +7349,6 @@
               </w:rPr>
               <w:t>Temp_Sensor</w:t>
             </w:r>
-            <w:proofErr w:type="spellEnd"/>
             <w:r>
               <w:t>)</w:t>
             </w:r>
@@ -7491,7 +7437,6 @@
               <w:tab/>
               <w:t>(</w:t>
             </w:r>
-            <w:proofErr w:type="spellStart"/>
             <w:r>
               <w:rPr>
                 <w:i/>
@@ -7499,7 +7444,6 @@
               </w:rPr>
               <w:t>AXI_UARTLite</w:t>
             </w:r>
-            <w:proofErr w:type="spellEnd"/>
             <w:r>
               <w:t>)</w:t>
             </w:r>
@@ -7522,7 +7466,6 @@
               <w:tab/>
               <w:t>(</w:t>
             </w:r>
-            <w:proofErr w:type="spellStart"/>
             <w:r>
               <w:rPr>
                 <w:i/>
@@ -7530,7 +7473,6 @@
               </w:rPr>
               <w:t>Robot_Controller</w:t>
             </w:r>
-            <w:proofErr w:type="spellEnd"/>
             <w:r>
               <w:t>)</w:t>
             </w:r>
@@ -7553,7 +7495,6 @@
               <w:tab/>
               <w:t>(</w:t>
             </w:r>
-            <w:proofErr w:type="spellStart"/>
             <w:r>
               <w:rPr>
                 <w:i/>
@@ -7561,7 +7502,6 @@
               </w:rPr>
               <w:t>AXI_UARTLite</w:t>
             </w:r>
-            <w:proofErr w:type="spellEnd"/>
             <w:r>
               <w:t>)</w:t>
             </w:r>
@@ -7725,7 +7665,6 @@
       <w:r>
         <w:t xml:space="preserve">Table 4.1.1. Slave Register in the </w:t>
       </w:r>
-      <w:proofErr w:type="spellStart"/>
       <w:r>
         <w:rPr>
           <w:i/>
@@ -7733,7 +7672,6 @@
         </w:rPr>
         <w:t>Temp_Sensor</w:t>
       </w:r>
-      <w:proofErr w:type="spellEnd"/>
       <w:r>
         <w:t xml:space="preserve"> IP block</w:t>
       </w:r>
@@ -7803,19 +7741,11 @@
                 <w:rFonts w:ascii="Courier New" w:eastAsia="Courier New" w:hAnsi="Courier New" w:cs="Courier New"/>
               </w:rPr>
             </w:pPr>
-            <w:proofErr w:type="spellStart"/>
             <w:r>
               <w:rPr>
                 <w:rFonts w:ascii="Courier New" w:eastAsia="Courier New" w:hAnsi="Courier New" w:cs="Courier New"/>
               </w:rPr>
-              <w:t>slv_reg</w:t>
-            </w:r>
-            <w:proofErr w:type="spellEnd"/>
-            <w:r>
-              <w:rPr>
-                <w:rFonts w:ascii="Courier New" w:eastAsia="Courier New" w:hAnsi="Courier New" w:cs="Courier New"/>
-              </w:rPr>
-              <w:t>[0]</w:t>
+              <w:t>slv_reg[0]</w:t>
             </w:r>
           </w:p>
         </w:tc>
@@ -8064,19 +7994,11 @@
                 <w:rFonts w:ascii="Courier New" w:eastAsia="Courier New" w:hAnsi="Courier New" w:cs="Courier New"/>
               </w:rPr>
             </w:pPr>
-            <w:proofErr w:type="spellStart"/>
             <w:r>
               <w:rPr>
                 <w:rFonts w:ascii="Courier New" w:eastAsia="Courier New" w:hAnsi="Courier New" w:cs="Courier New"/>
               </w:rPr>
-              <w:t>slv_reg</w:t>
-            </w:r>
-            <w:proofErr w:type="spellEnd"/>
-            <w:r>
-              <w:rPr>
-                <w:rFonts w:ascii="Courier New" w:eastAsia="Courier New" w:hAnsi="Courier New" w:cs="Courier New"/>
-              </w:rPr>
-              <w:t>[0]</w:t>
+              <w:t>slv_reg[0]</w:t>
             </w:r>
           </w:p>
         </w:tc>
@@ -8117,19 +8039,11 @@
                 <w:rFonts w:ascii="Courier New" w:eastAsia="Courier New" w:hAnsi="Courier New" w:cs="Courier New"/>
               </w:rPr>
             </w:pPr>
-            <w:proofErr w:type="spellStart"/>
             <w:r>
               <w:rPr>
                 <w:rFonts w:ascii="Courier New" w:eastAsia="Courier New" w:hAnsi="Courier New" w:cs="Courier New"/>
               </w:rPr>
-              <w:t>slv_reg</w:t>
-            </w:r>
-            <w:proofErr w:type="spellEnd"/>
-            <w:r>
-              <w:rPr>
-                <w:rFonts w:ascii="Courier New" w:eastAsia="Courier New" w:hAnsi="Courier New" w:cs="Courier New"/>
-              </w:rPr>
-              <w:t>[1]</w:t>
+              <w:t>slv_reg[1]</w:t>
             </w:r>
           </w:p>
         </w:tc>
@@ -8183,19 +8097,11 @@
                 <w:rFonts w:ascii="Courier New" w:eastAsia="Courier New" w:hAnsi="Courier New" w:cs="Courier New"/>
               </w:rPr>
             </w:pPr>
-            <w:proofErr w:type="spellStart"/>
             <w:r>
               <w:rPr>
                 <w:rFonts w:ascii="Courier New" w:eastAsia="Courier New" w:hAnsi="Courier New" w:cs="Courier New"/>
               </w:rPr>
-              <w:t>slv_reg</w:t>
-            </w:r>
-            <w:proofErr w:type="spellEnd"/>
-            <w:r>
-              <w:rPr>
-                <w:rFonts w:ascii="Courier New" w:eastAsia="Courier New" w:hAnsi="Courier New" w:cs="Courier New"/>
-              </w:rPr>
-              <w:t>[2]</w:t>
+              <w:t>slv_reg[2]</w:t>
             </w:r>
           </w:p>
         </w:tc>
@@ -8372,19 +8278,11 @@
                 <w:rFonts w:ascii="Courier New" w:eastAsia="Courier New" w:hAnsi="Courier New" w:cs="Courier New"/>
               </w:rPr>
             </w:pPr>
-            <w:proofErr w:type="spellStart"/>
             <w:r>
               <w:rPr>
                 <w:rFonts w:ascii="Courier New" w:eastAsia="Courier New" w:hAnsi="Courier New" w:cs="Courier New"/>
               </w:rPr>
-              <w:t>slv_reg</w:t>
-            </w:r>
-            <w:proofErr w:type="spellEnd"/>
-            <w:r>
-              <w:rPr>
-                <w:rFonts w:ascii="Courier New" w:eastAsia="Courier New" w:hAnsi="Courier New" w:cs="Courier New"/>
-              </w:rPr>
-              <w:t>[0]</w:t>
+              <w:t>slv_reg[0]</w:t>
             </w:r>
           </w:p>
         </w:tc>
@@ -8507,19 +8405,11 @@
                 <w:rFonts w:ascii="Courier New" w:eastAsia="Courier New" w:hAnsi="Courier New" w:cs="Courier New"/>
               </w:rPr>
             </w:pPr>
-            <w:proofErr w:type="spellStart"/>
             <w:r>
               <w:rPr>
                 <w:rFonts w:ascii="Courier New" w:eastAsia="Courier New" w:hAnsi="Courier New" w:cs="Courier New"/>
               </w:rPr>
-              <w:t>slv_reg</w:t>
-            </w:r>
-            <w:proofErr w:type="spellEnd"/>
-            <w:r>
-              <w:rPr>
-                <w:rFonts w:ascii="Courier New" w:eastAsia="Courier New" w:hAnsi="Courier New" w:cs="Courier New"/>
-              </w:rPr>
-              <w:t>[1]</w:t>
+              <w:t>slv_reg[1]</w:t>
             </w:r>
           </w:p>
         </w:tc>
@@ -8578,16 +8468,8 @@
         <w:rPr>
           <w:rFonts w:ascii="Courier New" w:eastAsia="Courier New" w:hAnsi="Courier New" w:cs="Courier New"/>
         </w:rPr>
-        <w:t>AXI-</w:t>
-      </w:r>
-      <w:proofErr w:type="spellStart"/>
-      <w:r>
-        <w:rPr>
-          <w:rFonts w:ascii="Courier New" w:eastAsia="Courier New" w:hAnsi="Courier New" w:cs="Courier New"/>
-        </w:rPr>
-        <w:t>UARTLite</w:t>
-      </w:r>
-      <w:proofErr w:type="spellEnd"/>
+        <w:t>AXI-UARTLite</w:t>
+      </w:r>
       <w:r>
         <w:t>.</w:t>
       </w:r>
@@ -8612,7 +8494,6 @@
       <w:r>
         <w:t xml:space="preserve">The </w:t>
       </w:r>
-      <w:proofErr w:type="spellStart"/>
       <w:r>
         <w:rPr>
           <w:i/>
@@ -8620,7 +8501,6 @@
         </w:rPr>
         <w:t>Robot_Controller</w:t>
       </w:r>
-      <w:proofErr w:type="spellEnd"/>
       <w:r>
         <w:t xml:space="preserve"> IP block controls the behavior of the robot. The IP block was made entirely by the design team. It is an AXI peripheral that has </w:t>
       </w:r>
@@ -8664,7 +8544,6 @@
         </w:rPr>
         <w:t xml:space="preserve">Table 4.5.1. Slave Registers in the </w:t>
       </w:r>
-      <w:proofErr w:type="spellStart"/>
       <w:r>
         <w:rPr>
           <w:rFonts w:eastAsiaTheme="minorEastAsia" w:cs="Times New Roman"/>
@@ -8673,7 +8552,6 @@
         </w:rPr>
         <w:t>Robot_Controller</w:t>
       </w:r>
-      <w:proofErr w:type="spellEnd"/>
       <w:r>
         <w:rPr>
           <w:rFonts w:eastAsiaTheme="minorEastAsia" w:cs="Times New Roman"/>
@@ -8749,19 +8627,11 @@
                 <w:rFonts w:ascii="Courier New" w:eastAsia="Courier New" w:hAnsi="Courier New" w:cs="Courier New"/>
               </w:rPr>
             </w:pPr>
-            <w:proofErr w:type="spellStart"/>
             <w:r>
               <w:rPr>
                 <w:rFonts w:ascii="Courier New" w:eastAsia="Courier New" w:hAnsi="Courier New" w:cs="Courier New"/>
               </w:rPr>
-              <w:t>slv_reg</w:t>
-            </w:r>
-            <w:proofErr w:type="spellEnd"/>
-            <w:r>
-              <w:rPr>
-                <w:rFonts w:ascii="Courier New" w:eastAsia="Courier New" w:hAnsi="Courier New" w:cs="Courier New"/>
-              </w:rPr>
-              <w:t>[0]</w:t>
+              <w:t>slv_reg[0]</w:t>
             </w:r>
           </w:p>
         </w:tc>
@@ -8830,19 +8700,11 @@
                 <w:rFonts w:ascii="Courier New" w:eastAsia="Courier New" w:hAnsi="Courier New" w:cs="Courier New"/>
               </w:rPr>
             </w:pPr>
-            <w:proofErr w:type="spellStart"/>
             <w:r>
               <w:rPr>
                 <w:rFonts w:ascii="Courier New" w:eastAsia="Courier New" w:hAnsi="Courier New" w:cs="Courier New"/>
               </w:rPr>
-              <w:t>slv_reg</w:t>
-            </w:r>
-            <w:proofErr w:type="spellEnd"/>
-            <w:r>
-              <w:rPr>
-                <w:rFonts w:ascii="Courier New" w:eastAsia="Courier New" w:hAnsi="Courier New" w:cs="Courier New"/>
-              </w:rPr>
-              <w:t>[1~4]</w:t>
+              <w:t>slv_reg[1~4]</w:t>
             </w:r>
           </w:p>
         </w:tc>
@@ -9013,16 +8875,8 @@
         <w:rPr>
           <w:rFonts w:ascii="Courier New" w:eastAsia="Courier New" w:hAnsi="Courier New" w:cs="Courier New"/>
         </w:rPr>
-        <w:t>AXI-</w:t>
-      </w:r>
-      <w:proofErr w:type="spellStart"/>
-      <w:r>
-        <w:rPr>
-          <w:rFonts w:ascii="Courier New" w:eastAsia="Courier New" w:hAnsi="Courier New" w:cs="Courier New"/>
-        </w:rPr>
-        <w:t>UARTLite</w:t>
-      </w:r>
-      <w:proofErr w:type="spellEnd"/>
+        <w:t>AXI-UARTLite</w:t>
+      </w:r>
       <w:r>
         <w:t>.</w:t>
       </w:r>
@@ -9194,19 +9048,11 @@
                 <w:rFonts w:ascii="Courier New" w:eastAsia="Courier New" w:hAnsi="Courier New" w:cs="Courier New"/>
               </w:rPr>
             </w:pPr>
-            <w:proofErr w:type="spellStart"/>
             <w:r>
               <w:rPr>
                 <w:rFonts w:ascii="Courier New" w:eastAsia="Courier New" w:hAnsi="Courier New" w:cs="Courier New"/>
               </w:rPr>
-              <w:t>slv_reg</w:t>
-            </w:r>
-            <w:proofErr w:type="spellEnd"/>
-            <w:r>
-              <w:rPr>
-                <w:rFonts w:ascii="Courier New" w:eastAsia="Courier New" w:hAnsi="Courier New" w:cs="Courier New"/>
-              </w:rPr>
-              <w:t>[0]</w:t>
+              <w:t>slv_reg[0]</w:t>
             </w:r>
           </w:p>
         </w:tc>
@@ -9272,19 +9118,11 @@
                 <w:rFonts w:ascii="Courier New" w:eastAsia="Courier New" w:hAnsi="Courier New" w:cs="Courier New"/>
               </w:rPr>
             </w:pPr>
-            <w:proofErr w:type="spellStart"/>
             <w:r>
               <w:rPr>
                 <w:rFonts w:ascii="Courier New" w:eastAsia="Courier New" w:hAnsi="Courier New" w:cs="Courier New"/>
               </w:rPr>
-              <w:t>slv_reg</w:t>
-            </w:r>
-            <w:proofErr w:type="spellEnd"/>
-            <w:r>
-              <w:rPr>
-                <w:rFonts w:ascii="Courier New" w:eastAsia="Courier New" w:hAnsi="Courier New" w:cs="Courier New"/>
-              </w:rPr>
-              <w:t>[1]</w:t>
+              <w:t>slv_reg[1]</w:t>
             </w:r>
           </w:p>
         </w:tc>
@@ -9338,19 +9176,11 @@
                 <w:rFonts w:ascii="Courier New" w:eastAsia="Courier New" w:hAnsi="Courier New" w:cs="Courier New"/>
               </w:rPr>
             </w:pPr>
-            <w:proofErr w:type="spellStart"/>
             <w:r>
               <w:rPr>
                 <w:rFonts w:ascii="Courier New" w:eastAsia="Courier New" w:hAnsi="Courier New" w:cs="Courier New"/>
               </w:rPr>
-              <w:t>slv_reg</w:t>
-            </w:r>
-            <w:proofErr w:type="spellEnd"/>
-            <w:r>
-              <w:rPr>
-                <w:rFonts w:ascii="Courier New" w:eastAsia="Courier New" w:hAnsi="Courier New" w:cs="Courier New"/>
-              </w:rPr>
-              <w:t>[2]</w:t>
+              <w:t>slv_reg[2]</w:t>
             </w:r>
           </w:p>
         </w:tc>
@@ -9403,19 +9233,11 @@
                 <w:rFonts w:ascii="Courier New" w:eastAsia="Courier New" w:hAnsi="Courier New" w:cs="Courier New"/>
               </w:rPr>
             </w:pPr>
-            <w:proofErr w:type="spellStart"/>
             <w:r>
               <w:rPr>
                 <w:rFonts w:ascii="Courier New" w:eastAsia="Courier New" w:hAnsi="Courier New" w:cs="Courier New"/>
               </w:rPr>
-              <w:t>slv_reg</w:t>
-            </w:r>
-            <w:proofErr w:type="spellEnd"/>
-            <w:r>
-              <w:rPr>
-                <w:rFonts w:ascii="Courier New" w:eastAsia="Courier New" w:hAnsi="Courier New" w:cs="Courier New"/>
-              </w:rPr>
-              <w:t>[3]</w:t>
+              <w:t>slv_reg[3]</w:t>
             </w:r>
           </w:p>
         </w:tc>
@@ -9491,19 +9313,11 @@
           <w:numId w:val="3"/>
         </w:numPr>
       </w:pPr>
-      <w:proofErr w:type="spellStart"/>
       <w:r>
         <w:rPr>
           <w:rFonts w:ascii="Courier New" w:eastAsia="Courier New" w:hAnsi="Courier New" w:cs="Courier New"/>
         </w:rPr>
-        <w:t>src</w:t>
-      </w:r>
-      <w:proofErr w:type="spellEnd"/>
-      <w:r>
-        <w:rPr>
-          <w:rFonts w:ascii="Courier New" w:eastAsia="Courier New" w:hAnsi="Courier New" w:cs="Courier New"/>
-        </w:rPr>
-        <w:t>/</w:t>
+        <w:t>src/</w:t>
       </w:r>
       <w:r>
         <w:t xml:space="preserve"> folder contains the source files.</w:t>
@@ -9517,19 +9331,11 @@
           <w:numId w:val="3"/>
         </w:numPr>
       </w:pPr>
-      <w:proofErr w:type="spellStart"/>
       <w:r>
         <w:rPr>
           <w:rFonts w:ascii="Courier New" w:eastAsia="Courier New" w:hAnsi="Courier New" w:cs="Courier New"/>
         </w:rPr>
-        <w:t>src</w:t>
-      </w:r>
-      <w:proofErr w:type="spellEnd"/>
-      <w:r>
-        <w:rPr>
-          <w:rFonts w:ascii="Courier New" w:eastAsia="Courier New" w:hAnsi="Courier New" w:cs="Courier New"/>
-        </w:rPr>
-        <w:t>/Accelerometer</w:t>
+        <w:t>src/Accelerometer</w:t>
       </w:r>
       <w:r>
         <w:t xml:space="preserve"> contains the </w:t>
@@ -9553,28 +9359,12 @@
           <w:numId w:val="3"/>
         </w:numPr>
       </w:pPr>
-      <w:proofErr w:type="spellStart"/>
       <w:r>
         <w:rPr>
           <w:rFonts w:ascii="Courier New" w:eastAsia="Courier New" w:hAnsi="Courier New" w:cs="Courier New"/>
         </w:rPr>
-        <w:t>src</w:t>
-      </w:r>
-      <w:proofErr w:type="spellEnd"/>
-      <w:r>
-        <w:rPr>
-          <w:rFonts w:ascii="Courier New" w:eastAsia="Courier New" w:hAnsi="Courier New" w:cs="Courier New"/>
-        </w:rPr>
-        <w:t>/</w:t>
-      </w:r>
-      <w:proofErr w:type="spellStart"/>
-      <w:r>
-        <w:rPr>
-          <w:rFonts w:ascii="Courier New" w:eastAsia="Courier New" w:hAnsi="Courier New" w:cs="Courier New"/>
-        </w:rPr>
-        <w:t>Imge_Processing</w:t>
-      </w:r>
-      <w:proofErr w:type="spellEnd"/>
+        <w:t>src/Imge_Processing</w:t>
+      </w:r>
       <w:r>
         <w:t xml:space="preserve"> contains the </w:t>
       </w:r>
@@ -9597,32 +9387,15 @@
           <w:numId w:val="3"/>
         </w:numPr>
       </w:pPr>
-      <w:proofErr w:type="spellStart"/>
       <w:r>
         <w:rPr>
           <w:rFonts w:ascii="Courier New" w:eastAsia="Courier New" w:hAnsi="Courier New" w:cs="Courier New"/>
         </w:rPr>
-        <w:t>src</w:t>
-      </w:r>
-      <w:proofErr w:type="spellEnd"/>
-      <w:r>
-        <w:rPr>
-          <w:rFonts w:ascii="Courier New" w:eastAsia="Courier New" w:hAnsi="Courier New" w:cs="Courier New"/>
-        </w:rPr>
-        <w:t>/</w:t>
-      </w:r>
-      <w:proofErr w:type="spellStart"/>
-      <w:r>
-        <w:rPr>
-          <w:rFonts w:ascii="Courier New" w:eastAsia="Courier New" w:hAnsi="Courier New" w:cs="Courier New"/>
-        </w:rPr>
-        <w:t>Robot_Controller</w:t>
-      </w:r>
-      <w:proofErr w:type="spellEnd"/>
+        <w:t>src/Robot_Controller</w:t>
+      </w:r>
       <w:r>
         <w:t xml:space="preserve"> contains the </w:t>
       </w:r>
-      <w:proofErr w:type="spellStart"/>
       <w:r>
         <w:rPr>
           <w:i/>
@@ -9630,7 +9403,6 @@
         </w:rPr>
         <w:t>Robot_Controller</w:t>
       </w:r>
-      <w:proofErr w:type="spellEnd"/>
       <w:r>
         <w:t xml:space="preserve"> IP block.</w:t>
       </w:r>
@@ -9643,32 +9415,15 @@
           <w:numId w:val="3"/>
         </w:numPr>
       </w:pPr>
-      <w:proofErr w:type="spellStart"/>
       <w:r>
         <w:rPr>
           <w:rFonts w:ascii="Courier New" w:eastAsia="Courier New" w:hAnsi="Courier New" w:cs="Courier New"/>
         </w:rPr>
-        <w:t>src</w:t>
-      </w:r>
-      <w:proofErr w:type="spellEnd"/>
-      <w:r>
-        <w:rPr>
-          <w:rFonts w:ascii="Courier New" w:eastAsia="Courier New" w:hAnsi="Courier New" w:cs="Courier New"/>
-        </w:rPr>
-        <w:t>/</w:t>
-      </w:r>
-      <w:proofErr w:type="spellStart"/>
-      <w:r>
-        <w:rPr>
-          <w:rFonts w:ascii="Courier New" w:eastAsia="Courier New" w:hAnsi="Courier New" w:cs="Courier New"/>
-        </w:rPr>
-        <w:t>Temp_Sensor</w:t>
-      </w:r>
-      <w:proofErr w:type="spellEnd"/>
+        <w:t>src/Temp_Sensor</w:t>
+      </w:r>
       <w:r>
         <w:t xml:space="preserve"> contains the </w:t>
       </w:r>
-      <w:proofErr w:type="spellStart"/>
       <w:r>
         <w:rPr>
           <w:i/>
@@ -9676,7 +9431,6 @@
         </w:rPr>
         <w:t>Temp_Sensor</w:t>
       </w:r>
-      <w:proofErr w:type="spellEnd"/>
       <w:r>
         <w:t xml:space="preserve"> IP block.</w:t>
       </w:r>
@@ -9689,28 +9443,12 @@
           <w:numId w:val="3"/>
         </w:numPr>
       </w:pPr>
-      <w:proofErr w:type="spellStart"/>
       <w:r>
         <w:rPr>
           <w:rFonts w:ascii="Courier New" w:eastAsia="Courier New" w:hAnsi="Courier New" w:cs="Courier New"/>
         </w:rPr>
-        <w:t>src</w:t>
-      </w:r>
-      <w:proofErr w:type="spellEnd"/>
-      <w:r>
-        <w:rPr>
-          <w:rFonts w:ascii="Courier New" w:eastAsia="Courier New" w:hAnsi="Courier New" w:cs="Courier New"/>
-        </w:rPr>
-        <w:t>/</w:t>
-      </w:r>
-      <w:proofErr w:type="spellStart"/>
-      <w:r>
-        <w:rPr>
-          <w:rFonts w:ascii="Courier New" w:eastAsia="Courier New" w:hAnsi="Courier New" w:cs="Courier New"/>
-        </w:rPr>
-        <w:t>Top_Level_Design</w:t>
-      </w:r>
-      <w:proofErr w:type="spellEnd"/>
+        <w:t>src/Top_Level_Design</w:t>
+      </w:r>
       <w:r>
         <w:t xml:space="preserve"> contains the top-level block design.</w:t>
       </w:r>
@@ -9723,19 +9461,11 @@
           <w:numId w:val="3"/>
         </w:numPr>
       </w:pPr>
-      <w:proofErr w:type="spellStart"/>
       <w:r>
         <w:rPr>
           <w:rFonts w:ascii="Courier New" w:eastAsia="Courier New" w:hAnsi="Courier New" w:cs="Courier New"/>
         </w:rPr>
-        <w:t>src</w:t>
-      </w:r>
-      <w:proofErr w:type="spellEnd"/>
-      <w:r>
-        <w:rPr>
-          <w:rFonts w:ascii="Courier New" w:eastAsia="Courier New" w:hAnsi="Courier New" w:cs="Courier New"/>
-        </w:rPr>
-        <w:t>/XADC</w:t>
+        <w:t>src/XADC</w:t>
       </w:r>
       <w:r>
         <w:t xml:space="preserve"> contains the </w:t>
@@ -9840,14 +9570,20 @@
     </w:p>
     <w:p>
       <w:r>
-        <w:t xml:space="preserve">The </w:t>
+        <w:t>T</w:t>
+      </w:r>
+      <w:r>
+        <w:rPr>
+          <w:rFonts w:cs="Times New Roman"/>
+        </w:rPr>
+        <w:t xml:space="preserve">he </w:t>
       </w:r>
       <m:oMath>
         <m:sSub>
           <m:sSubPr>
             <m:ctrlPr>
               <w:rPr>
-                <w:rFonts w:ascii="Cambria Math" w:hAnsi="Cambria Math"/>
+                <w:rFonts w:ascii="Cambria Math" w:hAnsi="Cambria Math" w:cs="Times New Roman"/>
                 <w:i/>
               </w:rPr>
             </m:ctrlPr>
@@ -9855,7 +9591,7 @@
           <m:e>
             <m:r>
               <w:rPr>
-                <w:rFonts w:ascii="Cambria Math" w:hAnsi="Cambria Math"/>
+                <w:rFonts w:ascii="Cambria Math" w:hAnsi="Cambria Math" w:cs="Times New Roman"/>
               </w:rPr>
               <m:t>V</m:t>
             </m:r>
@@ -9863,7 +9599,7 @@
           <m:sub>
             <m:r>
               <w:rPr>
-                <w:rFonts w:ascii="Cambria Math" w:hAnsi="Cambria Math"/>
+                <w:rFonts w:ascii="Cambria Math" w:hAnsi="Cambria Math" w:cs="Times New Roman"/>
               </w:rPr>
               <m:t>DD</m:t>
             </m:r>
@@ -9872,12 +9608,44 @@
       </m:oMath>
       <w:r>
         <w:rPr>
-          <w:rFonts w:asciiTheme="minorEastAsia" w:eastAsiaTheme="minorEastAsia" w:hAnsiTheme="minorEastAsia" w:cstheme="minorEastAsia"/>
+          <w:rFonts w:eastAsiaTheme="minorEastAsia" w:cs="Times New Roman"/>
         </w:rPr>
         <w:t xml:space="preserve"> (high voltage) of the </w:t>
       </w:r>
       <w:r>
         <w:t xml:space="preserve">General-Purpose I/O pins is supplying voltage at </w:t>
+      </w:r>
+      <m:oMath>
+        <m:r>
+          <w:rPr>
+            <w:rFonts w:ascii="Cambria Math" w:hAnsi="Cambria Math" w:cs="Times New Roman"/>
+          </w:rPr>
+          <m:t xml:space="preserve">3.3 </m:t>
+        </m:r>
+        <m:r>
+          <m:rPr>
+            <m:sty m:val="p"/>
+          </m:rPr>
+          <w:rPr>
+            <w:rFonts w:ascii="Cambria Math" w:hAnsi="Cambria Math" w:cs="Times New Roman"/>
+          </w:rPr>
+          <m:t>V</m:t>
+        </m:r>
+      </m:oMath>
+      <w:r>
+        <w:rPr>
+          <w:rFonts w:eastAsiaTheme="minorEastAsia" w:cs="Times New Roman"/>
+        </w:rPr>
+        <w:t xml:space="preserve">. </w:t>
+      </w:r>
+      <w:r>
+        <w:rPr>
+          <w:rFonts w:cs="Times New Roman"/>
+        </w:rPr>
+        <w:t>This</w:t>
+      </w:r>
+      <w:r>
+        <w:t xml:space="preserve"> voltage standard might not apply to all peripheral devices (especially analog devices, many of which are using a voltage different from </w:t>
       </w:r>
       <m:oMath>
         <m:r>
@@ -9897,32 +9665,6 @@
         </m:r>
       </m:oMath>
       <w:r>
-        <w:rPr>
-          <w:rFonts w:asciiTheme="minorEastAsia" w:eastAsiaTheme="minorEastAsia" w:hAnsiTheme="minorEastAsia" w:cstheme="minorEastAsia"/>
-        </w:rPr>
-        <w:t xml:space="preserve">. </w:t>
-      </w:r>
-      <w:r>
-        <w:t xml:space="preserve"> This voltage standard might not apply to all peripheral devices (especially analog devices, many of which are using a voltage different from </w:t>
-      </w:r>
-      <m:oMath>
-        <m:r>
-          <w:rPr>
-            <w:rFonts w:ascii="Cambria Math" w:hAnsi="Cambria Math"/>
-          </w:rPr>
-          <m:t xml:space="preserve">3.3 </m:t>
-        </m:r>
-        <m:r>
-          <m:rPr>
-            <m:sty m:val="p"/>
-          </m:rPr>
-          <w:rPr>
-            <w:rFonts w:ascii="Cambria Math" w:hAnsi="Cambria Math"/>
-          </w:rPr>
-          <m:t>V</m:t>
-        </m:r>
-      </m:oMath>
-      <w:r>
         <w:t>).</w:t>
       </w:r>
     </w:p>
@@ -10024,7 +9766,6 @@
           <w:color w:val="000000" w:themeColor="text1"/>
         </w:rPr>
       </w:pPr>
-      <w:proofErr w:type="spellStart"/>
       <w:r>
         <w:rPr>
           <w:rFonts w:ascii="Courier New" w:eastAsia="Courier New" w:hAnsi="Courier New" w:cs="Courier New"/>
@@ -10034,29 +9775,12 @@
         </w:rPr>
         <w:t>set_property</w:t>
       </w:r>
-      <w:proofErr w:type="spellEnd"/>
       <w:r>
         <w:rPr>
           <w:rFonts w:ascii="Courier New" w:eastAsia="Courier New" w:hAnsi="Courier New" w:cs="Courier New"/>
           <w:color w:val="000000" w:themeColor="text1"/>
         </w:rPr>
-        <w:t xml:space="preserve"> -</w:t>
-      </w:r>
-      <w:proofErr w:type="spellStart"/>
-      <w:r>
-        <w:rPr>
-          <w:rFonts w:ascii="Courier New" w:eastAsia="Courier New" w:hAnsi="Courier New" w:cs="Courier New"/>
-          <w:color w:val="000000" w:themeColor="text1"/>
-        </w:rPr>
-        <w:t>dict</w:t>
-      </w:r>
-      <w:proofErr w:type="spellEnd"/>
-      <w:r>
-        <w:rPr>
-          <w:rFonts w:ascii="Courier New" w:eastAsia="Courier New" w:hAnsi="Courier New" w:cs="Courier New"/>
-          <w:color w:val="000000" w:themeColor="text1"/>
-        </w:rPr>
-        <w:t xml:space="preserve"> {PACKAGE_PIN * IOSTANDARD </w:t>
+        <w:t xml:space="preserve"> -dict {PACKAGE_PIN * IOSTANDARD </w:t>
       </w:r>
       <w:r>
         <w:rPr>
@@ -10073,7 +9797,6 @@
         </w:rPr>
         <w:t>} [</w:t>
       </w:r>
-      <w:proofErr w:type="spellStart"/>
       <w:r>
         <w:rPr>
           <w:rFonts w:ascii="Courier New" w:eastAsia="Courier New" w:hAnsi="Courier New" w:cs="Courier New"/>
@@ -10083,7 +9806,6 @@
         </w:rPr>
         <w:t>get_ports</w:t>
       </w:r>
-      <w:proofErr w:type="spellEnd"/>
       <w:r>
         <w:rPr>
           <w:rFonts w:ascii="Courier New" w:eastAsia="Courier New" w:hAnsi="Courier New" w:cs="Courier New"/>
@@ -10305,7 +10027,6 @@
       <w:r>
         <w:t xml:space="preserve">. Like the voltage standard, many devices are unable to work at such a high frequency (e.g. the aforementioned </w:t>
       </w:r>
-      <w:proofErr w:type="spellStart"/>
       <w:r>
         <w:rPr>
           <w:i/>
@@ -10313,7 +10034,6 @@
         </w:rPr>
         <w:t>Robot_Controller</w:t>
       </w:r>
-      <w:proofErr w:type="spellEnd"/>
       <w:r>
         <w:t xml:space="preserve"> block can only work at around </w:t>
       </w:r>
@@ -10364,6 +10084,9 @@
         <w:t>7. Acknowledgement</w:t>
       </w:r>
       <w:bookmarkEnd w:id="27"/>
+      <w:r>
+        <w:t>s</w:t>
+      </w:r>
     </w:p>
     <w:p>
       <w:r>
@@ -10543,7 +10266,19 @@
                       <w:rPr>
                         <w:noProof/>
                       </w:rPr>
-                      <w:t>"DFRobot 4WD Arduino Mobile Platform," RobotShop, [Online]. Available: http://www.robotshop.com/ca/en/dfrobot-4wd-arduino-mobile-platform.html?</w:t>
+                      <w:t>"DFRobot 4WD Arduino Mobile Platform," RobotShop, [Online]. Available: http://</w:t>
+                    </w:r>
+                    <w:r>
+                      <w:rPr>
+                        <w:noProof/>
+                      </w:rPr>
+                      <w:t>‌</w:t>
+                    </w:r>
+                    <w:r>
+                      <w:rPr>
+                        <w:noProof/>
+                      </w:rPr>
+                      <w:t>www.robotshop.com/ca/en/dfrobot-4wd-arduino-mobile-platform.html?</w:t>
                     </w:r>
                     <w:r>
                       <w:rPr>
@@ -10579,7 +10314,31 @@
                       <w:rPr>
                         <w:noProof/>
                       </w:rPr>
-                      <w:t>EAjwoLfHBRD_jLW93remyAQSJABIygGpc2Vqp5rS9kl8WXDwdqbvPd4Q3DwLcee0XwooZhuZ3hoCTyfw_wcB. [Accessed 12 April 2017].</w:t>
+                      <w:t>EA</w:t>
+                    </w:r>
+                    <w:r>
+                      <w:rPr>
+                        <w:noProof/>
+                      </w:rPr>
+                      <w:t>‌</w:t>
+                    </w:r>
+                    <w:r>
+                      <w:rPr>
+                        <w:noProof/>
+                      </w:rPr>
+                      <w:t>jwo</w:t>
+                    </w:r>
+                    <w:r>
+                      <w:rPr>
+                        <w:noProof/>
+                      </w:rPr>
+                      <w:t>‌</w:t>
+                    </w:r>
+                    <w:r>
+                      <w:rPr>
+                        <w:noProof/>
+                      </w:rPr>
+                      <w:t>LfHBRD_jLW93remyAQSJABIygGpc2Vqp5rS9kl8WXDwdqbvPd4Q3DwLcee0XwooZhuZ3hoCTyfw_wcB. [Accessed 12 April 2017].</w:t>
                     </w:r>
                   </w:p>
                 </w:tc>
@@ -11098,7 +10857,7 @@
           <w:rPr>
             <w:noProof/>
           </w:rPr>
-          <w:t>16</w:t>
+          <w:t>9</w:t>
         </w:r>
         <w:r>
           <w:rPr>
@@ -11151,7 +10910,7 @@
           <w:rPr>
             <w:noProof/>
           </w:rPr>
-          <w:t>17</w:t>
+          <w:t>19</w:t>
         </w:r>
         <w:r>
           <w:rPr>
@@ -11289,10 +11048,7 @@
         <w:footnoteRef/>
       </w:r>
       <w:r>
-        <w:t xml:space="preserve"> “horizontal” (</w:t>
-      </w:r>
-      <w:r>
-        <w:t>and also “vertical”) is from the PMOD camera viewpoint.</w:t>
+        <w:t xml:space="preserve"> “horizontal” (and also “vertical”) is from the PMOD camera viewpoint.</w:t>
       </w:r>
     </w:p>
   </w:footnote>
@@ -13913,6 +13669,592 @@
 </w:styles>
 </file>
 
+<file path=word/glossary/document.xml><?xml version="1.0" encoding="utf-8"?>
+<w:glossaryDocument xmlns:wpc="http://schemas.microsoft.com/office/word/2010/wordprocessingCanvas" xmlns:cx="http://schemas.microsoft.com/office/drawing/2014/chartex" xmlns:cx1="http://schemas.microsoft.com/office/drawing/2015/9/8/chartex" xmlns:cx2="http://schemas.microsoft.com/office/drawing/2015/10/21/chartex" xmlns:cx3="http://schemas.microsoft.com/office/drawing/2016/5/9/chartex" xmlns:cx4="http://schemas.microsoft.com/office/drawing/2016/5/10/chartex" xmlns:cx5="http://schemas.microsoft.com/office/drawing/2016/5/11/chartex" xmlns:cx6="http://schemas.microsoft.com/office/drawing/2016/5/12/chartex" xmlns:cx7="http://schemas.microsoft.com/office/drawing/2016/5/13/chartex" xmlns:cx8="http://schemas.microsoft.com/office/drawing/2016/5/14/chartex" xmlns:mc="http://schemas.openxmlformats.org/markup-compatibility/2006" xmlns:o="urn:schemas-microsoft-com:office:office" xmlns:r="http://schemas.openxmlformats.org/officeDocument/2006/relationships" xmlns:m="http://schemas.openxmlformats.org/officeDocument/2006/math" xmlns:v="urn:schemas-microsoft-com:vml" xmlns:wp14="http://schemas.microsoft.com/office/word/2010/wordprocessingDrawing" xmlns:wp="http://schemas.openxmlformats.org/drawingml/2006/wordprocessingDrawing" xmlns:w10="urn:schemas-microsoft-com:office:word" xmlns:w="http://schemas.openxmlformats.org/wordprocessingml/2006/main" xmlns:w14="http://schemas.microsoft.com/office/word/2010/wordml" xmlns:w15="http://schemas.microsoft.com/office/word/2012/wordml" xmlns:w16se="http://schemas.microsoft.com/office/word/2015/wordml/symex" xmlns:wpg="http://schemas.microsoft.com/office/word/2010/wordprocessingGroup" xmlns:wpi="http://schemas.microsoft.com/office/word/2010/wordprocessingInk" xmlns:wne="http://schemas.microsoft.com/office/word/2006/wordml" xmlns:wps="http://schemas.microsoft.com/office/word/2010/wordprocessingShape" mc:Ignorable="w14 w15 w16se wp14"/>
+</file>
+
+<file path=word/glossary/fontTable.xml><?xml version="1.0" encoding="utf-8"?>
+<w:fonts xmlns:mc="http://schemas.openxmlformats.org/markup-compatibility/2006" xmlns:r="http://schemas.openxmlformats.org/officeDocument/2006/relationships" xmlns:w="http://schemas.openxmlformats.org/wordprocessingml/2006/main" xmlns:w14="http://schemas.microsoft.com/office/word/2010/wordml" xmlns:w15="http://schemas.microsoft.com/office/word/2012/wordml" xmlns:w16se="http://schemas.microsoft.com/office/word/2015/wordml/symex" mc:Ignorable="w14 w15 w16se">
+  <w:font w:name="Symbol">
+    <w:panose1 w:val="05050102010706020507"/>
+    <w:charset w:val="02"/>
+    <w:family w:val="roman"/>
+    <w:pitch w:val="variable"/>
+    <w:sig w:usb0="00000000" w:usb1="10000000" w:usb2="00000000" w:usb3="00000000" w:csb0="80000000" w:csb1="00000000"/>
+  </w:font>
+  <w:font w:name="Calibri">
+    <w:panose1 w:val="020F0502020204030204"/>
+    <w:charset w:val="00"/>
+    <w:family w:val="swiss"/>
+    <w:pitch w:val="variable"/>
+    <w:sig w:usb0="E0002AFF" w:usb1="C000247B" w:usb2="00000009" w:usb3="00000000" w:csb0="000001FF" w:csb1="00000000"/>
+  </w:font>
+  <w:font w:name="Times New Roman">
+    <w:panose1 w:val="02020603050405020304"/>
+    <w:charset w:val="00"/>
+    <w:family w:val="roman"/>
+    <w:pitch w:val="variable"/>
+    <w:sig w:usb0="E0002EFF" w:usb1="C000785B" w:usb2="00000009" w:usb3="00000000" w:csb0="000001FF" w:csb1="00000000"/>
+  </w:font>
+  <w:font w:name="Courier New">
+    <w:panose1 w:val="02070309020205020404"/>
+    <w:charset w:val="00"/>
+    <w:family w:val="modern"/>
+    <w:pitch w:val="fixed"/>
+    <w:sig w:usb0="E0002EFF" w:usb1="C0007843" w:usb2="00000009" w:usb3="00000000" w:csb0="000001FF" w:csb1="00000000"/>
+  </w:font>
+  <w:font w:name="Wingdings">
+    <w:panose1 w:val="05000000000000000000"/>
+    <w:charset w:val="02"/>
+    <w:family w:val="auto"/>
+    <w:pitch w:val="variable"/>
+    <w:sig w:usb0="00000000" w:usb1="10000000" w:usb2="00000000" w:usb3="00000000" w:csb0="80000000" w:csb1="00000000"/>
+  </w:font>
+  <w:font w:name="宋体">
+    <w:altName w:val="SimSun"/>
+    <w:panose1 w:val="02010600030101010101"/>
+    <w:charset w:val="86"/>
+    <w:family w:val="auto"/>
+    <w:pitch w:val="variable"/>
+    <w:sig w:usb0="00000003" w:usb1="288F0000" w:usb2="00000016" w:usb3="00000000" w:csb0="00040001" w:csb1="00000000"/>
+  </w:font>
+  <w:font w:name="Calibri Light">
+    <w:panose1 w:val="020F0302020204030204"/>
+    <w:charset w:val="00"/>
+    <w:family w:val="swiss"/>
+    <w:pitch w:val="variable"/>
+    <w:sig w:usb0="E0002AFF" w:usb1="C000247B" w:usb2="00000009" w:usb3="00000000" w:csb0="000001FF" w:csb1="00000000"/>
+  </w:font>
+  <w:font w:name="Segoe UI">
+    <w:panose1 w:val="020B0502040204020203"/>
+    <w:charset w:val="00"/>
+    <w:family w:val="swiss"/>
+    <w:pitch w:val="variable"/>
+    <w:sig w:usb0="E4002EFF" w:usb1="C000E47F" w:usb2="00000009" w:usb3="00000000" w:csb0="000001FF" w:csb1="00000000"/>
+  </w:font>
+  <w:font w:name="Arial">
+    <w:panose1 w:val="020B0604020202020204"/>
+    <w:charset w:val="00"/>
+    <w:family w:val="swiss"/>
+    <w:pitch w:val="variable"/>
+    <w:sig w:usb0="E0002EFF" w:usb1="C0007843" w:usb2="00000009" w:usb3="00000000" w:csb0="000001FF" w:csb1="00000000"/>
+  </w:font>
+  <w:font w:name="Cambria Math">
+    <w:panose1 w:val="02040503050406030204"/>
+    <w:charset w:val="00"/>
+    <w:family w:val="roman"/>
+    <w:pitch w:val="variable"/>
+    <w:sig w:usb0="E00002FF" w:usb1="420024FF" w:usb2="00000000" w:usb3="00000000" w:csb0="0000019F" w:csb1="00000000"/>
+  </w:font>
+  <w:font w:name="Times New Roman,宋体">
+    <w:altName w:val="宋体"/>
+    <w:panose1 w:val="00000000000000000000"/>
+    <w:charset w:val="86"/>
+    <w:family w:val="roman"/>
+    <w:notTrueType/>
+    <w:pitch w:val="default"/>
+  </w:font>
+  <w:font w:name="等线 Light">
+    <w:panose1 w:val="02010600030101010101"/>
+    <w:charset w:val="86"/>
+    <w:family w:val="auto"/>
+    <w:pitch w:val="variable"/>
+    <w:sig w:usb0="A00002BF" w:usb1="38CF7CFA" w:usb2="00000016" w:usb3="00000000" w:csb0="0004000F" w:csb1="00000000"/>
+  </w:font>
+  <w:font w:name="等线">
+    <w:altName w:val="DengXian"/>
+    <w:panose1 w:val="02010600030101010101"/>
+    <w:charset w:val="86"/>
+    <w:family w:val="auto"/>
+    <w:pitch w:val="variable"/>
+    <w:sig w:usb0="A00002BF" w:usb1="38CF7CFA" w:usb2="00000016" w:usb3="00000000" w:csb0="0004000F" w:csb1="00000000"/>
+  </w:font>
+</w:fonts>
+</file>
+
+<file path=word/glossary/settings.xml><?xml version="1.0" encoding="utf-8"?>
+<w:settings xmlns:mc="http://schemas.openxmlformats.org/markup-compatibility/2006" xmlns:o="urn:schemas-microsoft-com:office:office" xmlns:r="http://schemas.openxmlformats.org/officeDocument/2006/relationships" xmlns:m="http://schemas.openxmlformats.org/officeDocument/2006/math" xmlns:v="urn:schemas-microsoft-com:vml" xmlns:w10="urn:schemas-microsoft-com:office:word" xmlns:w="http://schemas.openxmlformats.org/wordprocessingml/2006/main" xmlns:w14="http://schemas.microsoft.com/office/word/2010/wordml" xmlns:w15="http://schemas.microsoft.com/office/word/2012/wordml" xmlns:w16se="http://schemas.microsoft.com/office/word/2015/wordml/symex" xmlns:sl="http://schemas.openxmlformats.org/schemaLibrary/2006/main" mc:Ignorable="w14 w15 w16se">
+  <w:view w:val="normal"/>
+  <w:defaultTabStop w:val="720"/>
+  <w:characterSpacingControl w:val="doNotCompress"/>
+  <w:compat>
+    <w:useFELayout/>
+    <w:compatSetting w:name="compatibilityMode" w:uri="http://schemas.microsoft.com/office/word" w:val="15"/>
+    <w:compatSetting w:name="overrideTableStyleFontSizeAndJustification" w:uri="http://schemas.microsoft.com/office/word" w:val="1"/>
+    <w:compatSetting w:name="enableOpenTypeFeatures" w:uri="http://schemas.microsoft.com/office/word" w:val="1"/>
+    <w:compatSetting w:name="doNotFlipMirrorIndents" w:uri="http://schemas.microsoft.com/office/word" w:val="1"/>
+    <w:compatSetting w:name="differentiateMultirowTableHeaders" w:uri="http://schemas.microsoft.com/office/word" w:val="1"/>
+  </w:compat>
+  <w:rsids>
+    <w:rsidRoot w:val="00AA39EE"/>
+    <w:rsid w:val="005E1ABE"/>
+    <w:rsid w:val="00AA39EE"/>
+  </w:rsids>
+  <m:mathPr>
+    <m:mathFont m:val="Cambria Math"/>
+    <m:brkBin m:val="before"/>
+    <m:brkBinSub m:val="--"/>
+    <m:smallFrac m:val="0"/>
+    <m:dispDef/>
+    <m:lMargin m:val="0"/>
+    <m:rMargin m:val="0"/>
+    <m:defJc m:val="centerGroup"/>
+    <m:wrapIndent m:val="1440"/>
+    <m:intLim m:val="subSup"/>
+    <m:naryLim m:val="undOvr"/>
+  </m:mathPr>
+  <w:themeFontLang w:val="en-US" w:eastAsia="zh-CN"/>
+  <w:clrSchemeMapping w:bg1="light1" w:t1="dark1" w:bg2="light2" w:t2="dark2" w:accent1="accent1" w:accent2="accent2" w:accent3="accent3" w:accent4="accent4" w:accent5="accent5" w:accent6="accent6" w:hyperlink="hyperlink" w:followedHyperlink="followedHyperlink"/>
+  <w:decimalSymbol w:val="."/>
+  <w:listSeparator w:val=","/>
+  <w15:chartTrackingRefBased/>
+</w:settings>
+</file>
+
+<file path=word/glossary/styles.xml><?xml version="1.0" encoding="utf-8"?>
+<w:styles xmlns:mc="http://schemas.openxmlformats.org/markup-compatibility/2006" xmlns:r="http://schemas.openxmlformats.org/officeDocument/2006/relationships" xmlns:w="http://schemas.openxmlformats.org/wordprocessingml/2006/main" xmlns:w14="http://schemas.microsoft.com/office/word/2010/wordml" xmlns:w15="http://schemas.microsoft.com/office/word/2012/wordml" xmlns:w16se="http://schemas.microsoft.com/office/word/2015/wordml/symex" mc:Ignorable="w14 w15 w16se">
+  <w:docDefaults>
+    <w:rPrDefault>
+      <w:rPr>
+        <w:rFonts w:asciiTheme="minorHAnsi" w:eastAsia="宋体" w:hAnsiTheme="minorHAnsi" w:cstheme="minorBidi"/>
+        <w:sz w:val="22"/>
+        <w:szCs w:val="22"/>
+        <w:lang w:val="en-US" w:eastAsia="zh-CN" w:bidi="ar-SA"/>
+      </w:rPr>
+    </w:rPrDefault>
+    <w:pPrDefault>
+      <w:pPr>
+        <w:spacing w:after="160" w:line="259" w:lineRule="auto"/>
+      </w:pPr>
+    </w:pPrDefault>
+  </w:docDefaults>
+  <w:latentStyles w:defLockedState="0" w:defUIPriority="99" w:defSemiHidden="0" w:defUnhideWhenUsed="0" w:defQFormat="0" w:count="374">
+    <w:lsdException w:name="Normal" w:uiPriority="0" w:qFormat="1"/>
+    <w:lsdException w:name="heading 1" w:uiPriority="9" w:qFormat="1"/>
+    <w:lsdException w:name="heading 2" w:semiHidden="1" w:uiPriority="9" w:unhideWhenUsed="1" w:qFormat="1"/>
+    <w:lsdException w:name="heading 3" w:semiHidden="1" w:uiPriority="9" w:unhideWhenUsed="1" w:qFormat="1"/>
+    <w:lsdException w:name="heading 4" w:semiHidden="1" w:uiPriority="9" w:unhideWhenUsed="1" w:qFormat="1"/>
+    <w:lsdException w:name="heading 5" w:semiHidden="1" w:uiPriority="9" w:unhideWhenUsed="1" w:qFormat="1"/>
+    <w:lsdException w:name="heading 6" w:semiHidden="1" w:uiPriority="9" w:unhideWhenUsed="1" w:qFormat="1"/>
+    <w:lsdException w:name="heading 7" w:semiHidden="1" w:uiPriority="9" w:unhideWhenUsed="1" w:qFormat="1"/>
+    <w:lsdException w:name="heading 8" w:semiHidden="1" w:uiPriority="9" w:unhideWhenUsed="1" w:qFormat="1"/>
+    <w:lsdException w:name="heading 9" w:semiHidden="1" w:uiPriority="9" w:unhideWhenUsed="1" w:qFormat="1"/>
+    <w:lsdException w:name="index 1" w:semiHidden="1" w:unhideWhenUsed="1"/>
+    <w:lsdException w:name="index 2" w:semiHidden="1" w:unhideWhenUsed="1"/>
+    <w:lsdException w:name="index 3" w:semiHidden="1" w:unhideWhenUsed="1"/>
+    <w:lsdException w:name="index 4" w:semiHidden="1" w:unhideWhenUsed="1"/>
+    <w:lsdException w:name="index 5" w:semiHidden="1" w:unhideWhenUsed="1"/>
+    <w:lsdException w:name="index 6" w:semiHidden="1" w:unhideWhenUsed="1"/>
+    <w:lsdException w:name="index 7" w:semiHidden="1" w:unhideWhenUsed="1"/>
+    <w:lsdException w:name="index 8" w:semiHidden="1" w:unhideWhenUsed="1"/>
+    <w:lsdException w:name="index 9" w:semiHidden="1" w:unhideWhenUsed="1"/>
+    <w:lsdException w:name="toc 1" w:semiHidden="1" w:uiPriority="39" w:unhideWhenUsed="1"/>
+    <w:lsdException w:name="toc 2" w:semiHidden="1" w:uiPriority="39" w:unhideWhenUsed="1"/>
+    <w:lsdException w:name="toc 3" w:semiHidden="1" w:uiPriority="39" w:unhideWhenUsed="1"/>
+    <w:lsdException w:name="toc 4" w:semiHidden="1" w:uiPriority="39" w:unhideWhenUsed="1"/>
+    <w:lsdException w:name="toc 5" w:semiHidden="1" w:uiPriority="39" w:unhideWhenUsed="1"/>
+    <w:lsdException w:name="toc 6" w:semiHidden="1" w:uiPriority="39" w:unhideWhenUsed="1"/>
+    <w:lsdException w:name="toc 7" w:semiHidden="1" w:uiPriority="39" w:unhideWhenUsed="1"/>
+    <w:lsdException w:name="toc 8" w:semiHidden="1" w:uiPriority="39" w:unhideWhenUsed="1"/>
+    <w:lsdException w:name="toc 9" w:semiHidden="1" w:uiPriority="39" w:unhideWhenUsed="1"/>
+    <w:lsdException w:name="Normal Indent" w:semiHidden="1" w:unhideWhenUsed="1"/>
+    <w:lsdException w:name="footnote text" w:semiHidden="1" w:unhideWhenUsed="1"/>
+    <w:lsdException w:name="annotation text" w:semiHidden="1" w:unhideWhenUsed="1"/>
+    <w:lsdException w:name="header" w:semiHidden="1" w:unhideWhenUsed="1"/>
+    <w:lsdException w:name="footer" w:semiHidden="1" w:unhideWhenUsed="1"/>
+    <w:lsdException w:name="index heading" w:semiHidden="1" w:unhideWhenUsed="1"/>
+    <w:lsdException w:name="caption" w:semiHidden="1" w:uiPriority="35" w:unhideWhenUsed="1" w:qFormat="1"/>
+    <w:lsdException w:name="table of figures" w:semiHidden="1" w:unhideWhenUsed="1"/>
+    <w:lsdException w:name="envelope address" w:semiHidden="1" w:unhideWhenUsed="1"/>
+    <w:lsdException w:name="envelope return" w:semiHidden="1" w:unhideWhenUsed="1"/>
+    <w:lsdException w:name="footnote reference" w:semiHidden="1" w:unhideWhenUsed="1"/>
+    <w:lsdException w:name="annotation reference" w:semiHidden="1" w:unhideWhenUsed="1"/>
+    <w:lsdException w:name="line number" w:semiHidden="1" w:unhideWhenUsed="1"/>
+    <w:lsdException w:name="page number" w:semiHidden="1" w:unhideWhenUsed="1"/>
+    <w:lsdException w:name="endnote reference" w:semiHidden="1" w:unhideWhenUsed="1"/>
+    <w:lsdException w:name="endnote text" w:semiHidden="1" w:unhideWhenUsed="1"/>
+    <w:lsdException w:name="table of authorities" w:semiHidden="1" w:unhideWhenUsed="1"/>
+    <w:lsdException w:name="macro" w:semiHidden="1" w:unhideWhenUsed="1"/>
+    <w:lsdException w:name="toa heading" w:semiHidden="1" w:unhideWhenUsed="1"/>
+    <w:lsdException w:name="List" w:semiHidden="1" w:unhideWhenUsed="1"/>
+    <w:lsdException w:name="List Bullet" w:semiHidden="1" w:unhideWhenUsed="1"/>
+    <w:lsdException w:name="List Number" w:semiHidden="1" w:unhideWhenUsed="1"/>
+    <w:lsdException w:name="List 2" w:semiHidden="1" w:unhideWhenUsed="1"/>
+    <w:lsdException w:name="List 3" w:semiHidden="1" w:unhideWhenUsed="1"/>
+    <w:lsdException w:name="List 4" w:semiHidden="1" w:unhideWhenUsed="1"/>
+    <w:lsdException w:name="List 5" w:semiHidden="1" w:unhideWhenUsed="1"/>
+    <w:lsdException w:name="List Bullet 2" w:semiHidden="1" w:unhideWhenUsed="1"/>
+    <w:lsdException w:name="List Bullet 3" w:semiHidden="1" w:unhideWhenUsed="1"/>
+    <w:lsdException w:name="List Bullet 4" w:semiHidden="1" w:unhideWhenUsed="1"/>
+    <w:lsdException w:name="List Bullet 5" w:semiHidden="1" w:unhideWhenUsed="1"/>
+    <w:lsdException w:name="List Number 2" w:semiHidden="1" w:unhideWhenUsed="1"/>
+    <w:lsdException w:name="List Number 3" w:semiHidden="1" w:unhideWhenUsed="1"/>
+    <w:lsdException w:name="List Number 4" w:semiHidden="1" w:unhideWhenUsed="1"/>
+    <w:lsdException w:name="List Number 5" w:semiHidden="1" w:unhideWhenUsed="1"/>
+    <w:lsdException w:name="Title" w:uiPriority="10" w:qFormat="1"/>
+    <w:lsdException w:name="Closing" w:semiHidden="1" w:unhideWhenUsed="1"/>
+    <w:lsdException w:name="Signature" w:semiHidden="1" w:unhideWhenUsed="1"/>
+    <w:lsdException w:name="Default Paragraph Font" w:semiHidden="1" w:uiPriority="1" w:unhideWhenUsed="1"/>
+    <w:lsdException w:name="Body Text" w:semiHidden="1" w:unhideWhenUsed="1"/>
+    <w:lsdException w:name="Body Text Indent" w:semiHidden="1" w:unhideWhenUsed="1"/>
+    <w:lsdException w:name="List Continue" w:semiHidden="1" w:unhideWhenUsed="1"/>
+    <w:lsdException w:name="List Continue 2" w:semiHidden="1" w:unhideWhenUsed="1"/>
+    <w:lsdException w:name="List Continue 3" w:semiHidden="1" w:unhideWhenUsed="1"/>
+    <w:lsdException w:name="List Continue 4" w:semiHidden="1" w:unhideWhenUsed="1"/>
+    <w:lsdException w:name="List Continue 5" w:semiHidden="1" w:unhideWhenUsed="1"/>
+    <w:lsdException w:name="Message Header" w:semiHidden="1" w:unhideWhenUsed="1"/>
+    <w:lsdException w:name="Subtitle" w:uiPriority="11" w:qFormat="1"/>
+    <w:lsdException w:name="Salutation" w:semiHidden="1" w:unhideWhenUsed="1"/>
+    <w:lsdException w:name="Date" w:semiHidden="1" w:unhideWhenUsed="1"/>
+    <w:lsdException w:name="Body Text First Indent" w:semiHidden="1" w:unhideWhenUsed="1"/>
+    <w:lsdException w:name="Body Text First Indent 2" w:semiHidden="1" w:unhideWhenUsed="1"/>
+    <w:lsdException w:name="Note Heading" w:semiHidden="1" w:unhideWhenUsed="1"/>
+    <w:lsdException w:name="Body Text 2" w:semiHidden="1" w:unhideWhenUsed="1"/>
+    <w:lsdException w:name="Body Text 3" w:semiHidden="1" w:unhideWhenUsed="1"/>
+    <w:lsdException w:name="Body Text Indent 2" w:semiHidden="1" w:unhideWhenUsed="1"/>
+    <w:lsdException w:name="Body Text Indent 3" w:semiHidden="1" w:unhideWhenUsed="1"/>
+    <w:lsdException w:name="Block Text" w:semiHidden="1" w:unhideWhenUsed="1"/>
+    <w:lsdException w:name="Hyperlink" w:semiHidden="1" w:unhideWhenUsed="1"/>
+    <w:lsdException w:name="FollowedHyperlink" w:semiHidden="1" w:unhideWhenUsed="1"/>
+    <w:lsdException w:name="Strong" w:uiPriority="22" w:qFormat="1"/>
+    <w:lsdException w:name="Emphasis" w:uiPriority="20" w:qFormat="1"/>
+    <w:lsdException w:name="Document Map" w:semiHidden="1" w:unhideWhenUsed="1"/>
+    <w:lsdException w:name="Plain Text" w:semiHidden="1" w:unhideWhenUsed="1"/>
+    <w:lsdException w:name="E-mail Signature" w:semiHidden="1" w:unhideWhenUsed="1"/>
+    <w:lsdException w:name="HTML Top of Form" w:semiHidden="1" w:unhideWhenUsed="1"/>
+    <w:lsdException w:name="HTML Bottom of Form" w:semiHidden="1" w:unhideWhenUsed="1"/>
+    <w:lsdException w:name="Normal (Web)" w:semiHidden="1" w:unhideWhenUsed="1"/>
+    <w:lsdException w:name="HTML Acronym" w:semiHidden="1" w:unhideWhenUsed="1"/>
+    <w:lsdException w:name="HTML Address" w:semiHidden="1" w:unhideWhenUsed="1"/>
+    <w:lsdException w:name="HTML Cite" w:semiHidden="1" w:unhideWhenUsed="1"/>
+    <w:lsdException w:name="HTML Code" w:semiHidden="1" w:unhideWhenUsed="1"/>
+    <w:lsdException w:name="HTML Definition" w:semiHidden="1" w:unhideWhenUsed="1"/>
+    <w:lsdException w:name="HTML Keyboard" w:semiHidden="1" w:unhideWhenUsed="1"/>
+    <w:lsdException w:name="HTML Preformatted" w:semiHidden="1" w:unhideWhenUsed="1"/>
+    <w:lsdException w:name="HTML Sample" w:semiHidden="1" w:unhideWhenUsed="1"/>
+    <w:lsdException w:name="HTML Typewriter" w:semiHidden="1" w:unhideWhenUsed="1"/>
+    <w:lsdException w:name="HTML Variable" w:semiHidden="1" w:unhideWhenUsed="1"/>
+    <w:lsdException w:name="Normal Table" w:semiHidden="1" w:unhideWhenUsed="1"/>
+    <w:lsdException w:name="annotation subject" w:semiHidden="1" w:unhideWhenUsed="1"/>
+    <w:lsdException w:name="No List" w:semiHidden="1" w:unhideWhenUsed="1"/>
+    <w:lsdException w:name="Outline List 1" w:semiHidden="1" w:unhideWhenUsed="1"/>
+    <w:lsdException w:name="Outline List 2" w:semiHidden="1" w:unhideWhenUsed="1"/>
+    <w:lsdException w:name="Outline List 3" w:semiHidden="1" w:unhideWhenUsed="1"/>
+    <w:lsdException w:name="Table Simple 1" w:semiHidden="1" w:unhideWhenUsed="1"/>
+    <w:lsdException w:name="Table Simple 2" w:semiHidden="1" w:unhideWhenUsed="1"/>
+    <w:lsdException w:name="Table Simple 3" w:semiHidden="1" w:unhideWhenUsed="1"/>
+    <w:lsdException w:name="Table Classic 1" w:semiHidden="1" w:unhideWhenUsed="1"/>
+    <w:lsdException w:name="Table Classic 2" w:semiHidden="1" w:unhideWhenUsed="1"/>
+    <w:lsdException w:name="Table Classic 3" w:semiHidden="1" w:unhideWhenUsed="1"/>
+    <w:lsdException w:name="Table Classic 4" w:semiHidden="1" w:unhideWhenUsed="1"/>
+    <w:lsdException w:name="Table Colorful 1" w:semiHidden="1" w:unhideWhenUsed="1"/>
+    <w:lsdException w:name="Table Colorful 2" w:semiHidden="1" w:unhideWhenUsed="1"/>
+    <w:lsdException w:name="Table Colorful 3" w:semiHidden="1" w:unhideWhenUsed="1"/>
+    <w:lsdException w:name="Table Columns 1" w:semiHidden="1" w:unhideWhenUsed="1"/>
+    <w:lsdException w:name="Table Columns 2" w:semiHidden="1" w:unhideWhenUsed="1"/>
+    <w:lsdException w:name="Table Columns 3" w:semiHidden="1" w:unhideWhenUsed="1"/>
+    <w:lsdException w:name="Table Columns 4" w:semiHidden="1" w:unhideWhenUsed="1"/>
+    <w:lsdException w:name="Table Columns 5" w:semiHidden="1" w:unhideWhenUsed="1"/>
+    <w:lsdException w:name="Table Grid 1" w:semiHidden="1" w:unhideWhenUsed="1"/>
+    <w:lsdException w:name="Table Grid 2" w:semiHidden="1" w:unhideWhenUsed="1"/>
+    <w:lsdException w:name="Table Grid 3" w:semiHidden="1" w:unhideWhenUsed="1"/>
+    <w:lsdException w:name="Table Grid 4" w:semiHidden="1" w:unhideWhenUsed="1"/>
+    <w:lsdException w:name="Table Grid 5" w:semiHidden="1" w:unhideWhenUsed="1"/>
+    <w:lsdException w:name="Table Grid 6" w:semiHidden="1" w:unhideWhenUsed="1"/>
+    <w:lsdException w:name="Table Grid 7" w:semiHidden="1" w:unhideWhenUsed="1"/>
+    <w:lsdException w:name="Table Grid 8" w:semiHidden="1" w:unhideWhenUsed="1"/>
+    <w:lsdException w:name="Table List 1" w:semiHidden="1" w:unhideWhenUsed="1"/>
+    <w:lsdException w:name="Table List 2" w:semiHidden="1" w:unhideWhenUsed="1"/>
+    <w:lsdException w:name="Table List 3" w:semiHidden="1" w:unhideWhenUsed="1"/>
+    <w:lsdException w:name="Table List 4" w:semiHidden="1" w:unhideWhenUsed="1"/>
+    <w:lsdException w:name="Table List 5" w:semiHidden="1" w:unhideWhenUsed="1"/>
+    <w:lsdException w:name="Table List 6" w:semiHidden="1" w:unhideWhenUsed="1"/>
+    <w:lsdException w:name="Table List 7" w:semiHidden="1" w:unhideWhenUsed="1"/>
+    <w:lsdException w:name="Table List 8" w:semiHidden="1" w:unhideWhenUsed="1"/>
+    <w:lsdException w:name="Table 3D effects 1" w:semiHidden="1" w:unhideWhenUsed="1"/>
+    <w:lsdException w:name="Table 3D effects 2" w:semiHidden="1" w:unhideWhenUsed="1"/>
+    <w:lsdException w:name="Table 3D effects 3" w:semiHidden="1" w:unhideWhenUsed="1"/>
+    <w:lsdException w:name="Table Contemporary" w:semiHidden="1" w:unhideWhenUsed="1"/>
+    <w:lsdException w:name="Table Elegant" w:semiHidden="1" w:unhideWhenUsed="1"/>
+    <w:lsdException w:name="Table Professional" w:semiHidden="1" w:unhideWhenUsed="1"/>
+    <w:lsdException w:name="Table Subtle 1" w:semiHidden="1" w:unhideWhenUsed="1"/>
+    <w:lsdException w:name="Table Subtle 2" w:semiHidden="1" w:unhideWhenUsed="1"/>
+    <w:lsdException w:name="Table Web 1" w:semiHidden="1" w:unhideWhenUsed="1"/>
+    <w:lsdException w:name="Table Web 2" w:semiHidden="1" w:unhideWhenUsed="1"/>
+    <w:lsdException w:name="Table Web 3" w:semiHidden="1" w:unhideWhenUsed="1"/>
+    <w:lsdException w:name="Balloon Text" w:semiHidden="1" w:unhideWhenUsed="1"/>
+    <w:lsdException w:name="Table Grid" w:uiPriority="39"/>
+    <w:lsdException w:name="Table Theme" w:semiHidden="1" w:unhideWhenUsed="1"/>
+    <w:lsdException w:name="Placeholder Text" w:semiHidden="1"/>
+    <w:lsdException w:name="No Spacing" w:uiPriority="1" w:qFormat="1"/>
+    <w:lsdException w:name="Light Shading" w:uiPriority="60"/>
+    <w:lsdException w:name="Light List" w:uiPriority="61"/>
+    <w:lsdException w:name="Light Grid" w:uiPriority="62"/>
+    <w:lsdException w:name="Medium Shading 1" w:uiPriority="63"/>
+    <w:lsdException w:name="Medium Shading 2" w:uiPriority="64"/>
+    <w:lsdException w:name="Medium List 1" w:uiPriority="65"/>
+    <w:lsdException w:name="Medium List 2" w:uiPriority="66"/>
+    <w:lsdException w:name="Medium Grid 1" w:uiPriority="67"/>
+    <w:lsdException w:name="Medium Grid 2" w:uiPriority="68"/>
+    <w:lsdException w:name="Medium Grid 3" w:uiPriority="69"/>
+    <w:lsdException w:name="Dark List" w:uiPriority="70"/>
+    <w:lsdException w:name="Colorful Shading" w:uiPriority="71"/>
+    <w:lsdException w:name="Colorful List" w:uiPriority="72"/>
+    <w:lsdException w:name="Colorful Grid" w:uiPriority="73"/>
+    <w:lsdException w:name="Light Shading Accent 1" w:uiPriority="60"/>
+    <w:lsdException w:name="Light List Accent 1" w:uiPriority="61"/>
+    <w:lsdException w:name="Light Grid Accent 1" w:uiPriority="62"/>
+    <w:lsdException w:name="Medium Shading 1 Accent 1" w:uiPriority="63"/>
+    <w:lsdException w:name="Medium Shading 2 Accent 1" w:uiPriority="64"/>
+    <w:lsdException w:name="Medium List 1 Accent 1" w:uiPriority="65"/>
+    <w:lsdException w:name="Revision" w:semiHidden="1"/>
+    <w:lsdException w:name="List Paragraph" w:uiPriority="34" w:qFormat="1"/>
+    <w:lsdException w:name="Quote" w:uiPriority="29" w:qFormat="1"/>
+    <w:lsdException w:name="Intense Quote" w:uiPriority="30" w:qFormat="1"/>
+    <w:lsdException w:name="Medium List 2 Accent 1" w:uiPriority="66"/>
+    <w:lsdException w:name="Medium Grid 1 Accent 1" w:uiPriority="67"/>
+    <w:lsdException w:name="Medium Grid 2 Accent 1" w:uiPriority="68"/>
+    <w:lsdException w:name="Medium Grid 3 Accent 1" w:uiPriority="69"/>
+    <w:lsdException w:name="Dark List Accent 1" w:uiPriority="70"/>
+    <w:lsdException w:name="Colorful Shading Accent 1" w:uiPriority="71"/>
+    <w:lsdException w:name="Colorful List Accent 1" w:uiPriority="72"/>
+    <w:lsdException w:name="Colorful Grid Accent 1" w:uiPriority="73"/>
+    <w:lsdException w:name="Light Shading Accent 2" w:uiPriority="60"/>
+    <w:lsdException w:name="Light List Accent 2" w:uiPriority="61"/>
+    <w:lsdException w:name="Light Grid Accent 2" w:uiPriority="62"/>
+    <w:lsdException w:name="Medium Shading 1 Accent 2" w:uiPriority="63"/>
+    <w:lsdException w:name="Medium Shading 2 Accent 2" w:uiPriority="64"/>
+    <w:lsdException w:name="Medium List 1 Accent 2" w:uiPriority="65"/>
+    <w:lsdException w:name="Medium List 2 Accent 2" w:uiPriority="66"/>
+    <w:lsdException w:name="Medium Grid 1 Accent 2" w:uiPriority="67"/>
+    <w:lsdException w:name="Medium Grid 2 Accent 2" w:uiPriority="68"/>
+    <w:lsdException w:name="Medium Grid 3 Accent 2" w:uiPriority="69"/>
+    <w:lsdException w:name="Dark List Accent 2" w:uiPriority="70"/>
+    <w:lsdException w:name="Colorful Shading Accent 2" w:uiPriority="71"/>
+    <w:lsdException w:name="Colorful List Accent 2" w:uiPriority="72"/>
+    <w:lsdException w:name="Colorful Grid Accent 2" w:uiPriority="73"/>
+    <w:lsdException w:name="Light Shading Accent 3" w:uiPriority="60"/>
+    <w:lsdException w:name="Light List Accent 3" w:uiPriority="61"/>
+    <w:lsdException w:name="Light Grid Accent 3" w:uiPriority="62"/>
+    <w:lsdException w:name="Medium Shading 1 Accent 3" w:uiPriority="63"/>
+    <w:lsdException w:name="Medium Shading 2 Accent 3" w:uiPriority="64"/>
+    <w:lsdException w:name="Medium List 1 Accent 3" w:uiPriority="65"/>
+    <w:lsdException w:name="Medium List 2 Accent 3" w:uiPriority="66"/>
+    <w:lsdException w:name="Medium Grid 1 Accent 3" w:uiPriority="67"/>
+    <w:lsdException w:name="Medium Grid 2 Accent 3" w:uiPriority="68"/>
+    <w:lsdException w:name="Medium Grid 3 Accent 3" w:uiPriority="69"/>
+    <w:lsdException w:name="Dark List Accent 3" w:uiPriority="70"/>
+    <w:lsdException w:name="Colorful Shading Accent 3" w:uiPriority="71"/>
+    <w:lsdException w:name="Colorful List Accent 3" w:uiPriority="72"/>
+    <w:lsdException w:name="Colorful Grid Accent 3" w:uiPriority="73"/>
+    <w:lsdException w:name="Light Shading Accent 4" w:uiPriority="60"/>
+    <w:lsdException w:name="Light List Accent 4" w:uiPriority="61"/>
+    <w:lsdException w:name="Light Grid Accent 4" w:uiPriority="62"/>
+    <w:lsdException w:name="Medium Shading 1 Accent 4" w:uiPriority="63"/>
+    <w:lsdException w:name="Medium Shading 2 Accent 4" w:uiPriority="64"/>
+    <w:lsdException w:name="Medium List 1 Accent 4" w:uiPriority="65"/>
+    <w:lsdException w:name="Medium List 2 Accent 4" w:uiPriority="66"/>
+    <w:lsdException w:name="Medium Grid 1 Accent 4" w:uiPriority="67"/>
+    <w:lsdException w:name="Medium Grid 2 Accent 4" w:uiPriority="68"/>
+    <w:lsdException w:name="Medium Grid 3 Accent 4" w:uiPriority="69"/>
+    <w:lsdException w:name="Dark List Accent 4" w:uiPriority="70"/>
+    <w:lsdException w:name="Colorful Shading Accent 4" w:uiPriority="71"/>
+    <w:lsdException w:name="Colorful List Accent 4" w:uiPriority="72"/>
+    <w:lsdException w:name="Colorful Grid Accent 4" w:uiPriority="73"/>
+    <w:lsdException w:name="Light Shading Accent 5" w:uiPriority="60"/>
+    <w:lsdException w:name="Light List Accent 5" w:uiPriority="61"/>
+    <w:lsdException w:name="Light Grid Accent 5" w:uiPriority="62"/>
+    <w:lsdException w:name="Medium Shading 1 Accent 5" w:uiPriority="63"/>
+    <w:lsdException w:name="Medium Shading 2 Accent 5" w:uiPriority="64"/>
+    <w:lsdException w:name="Medium List 1 Accent 5" w:uiPriority="65"/>
+    <w:lsdException w:name="Medium List 2 Accent 5" w:uiPriority="66"/>
+    <w:lsdException w:name="Medium Grid 1 Accent 5" w:uiPriority="67"/>
+    <w:lsdException w:name="Medium Grid 2 Accent 5" w:uiPriority="68"/>
+    <w:lsdException w:name="Medium Grid 3 Accent 5" w:uiPriority="69"/>
+    <w:lsdException w:name="Dark List Accent 5" w:uiPriority="70"/>
+    <w:lsdException w:name="Colorful Shading Accent 5" w:uiPriority="71"/>
+    <w:lsdException w:name="Colorful List Accent 5" w:uiPriority="72"/>
+    <w:lsdException w:name="Colorful Grid Accent 5" w:uiPriority="73"/>
+    <w:lsdException w:name="Light Shading Accent 6" w:uiPriority="60"/>
+    <w:lsdException w:name="Light List Accent 6" w:uiPriority="61"/>
+    <w:lsdException w:name="Light Grid Accent 6" w:uiPriority="62"/>
+    <w:lsdException w:name="Medium Shading 1 Accent 6" w:uiPriority="63"/>
+    <w:lsdException w:name="Medium Shading 2 Accent 6" w:uiPriority="64"/>
+    <w:lsdException w:name="Medium List 1 Accent 6" w:uiPriority="65"/>
+    <w:lsdException w:name="Medium List 2 Accent 6" w:uiPriority="66"/>
+    <w:lsdException w:name="Medium Grid 1 Accent 6" w:uiPriority="67"/>
+    <w:lsdException w:name="Medium Grid 2 Accent 6" w:uiPriority="68"/>
+    <w:lsdException w:name="Medium Grid 3 Accent 6" w:uiPriority="69"/>
+    <w:lsdException w:name="Dark List Accent 6" w:uiPriority="70"/>
+    <w:lsdException w:name="Colorful Shading Accent 6" w:uiPriority="71"/>
+    <w:lsdException w:name="Colorful List Accent 6" w:uiPriority="72"/>
+    <w:lsdException w:name="Colorful Grid Accent 6" w:uiPriority="73"/>
+    <w:lsdException w:name="Subtle Emphasis" w:uiPriority="19" w:qFormat="1"/>
+    <w:lsdException w:name="Intense Emphasis" w:uiPriority="21" w:qFormat="1"/>
+    <w:lsdException w:name="Subtle Reference" w:uiPriority="31" w:qFormat="1"/>
+    <w:lsdException w:name="Intense Reference" w:uiPriority="32" w:qFormat="1"/>
+    <w:lsdException w:name="Book Title" w:uiPriority="33" w:qFormat="1"/>
+    <w:lsdException w:name="Bibliography" w:semiHidden="1" w:uiPriority="37" w:unhideWhenUsed="1"/>
+    <w:lsdException w:name="TOC Heading" w:semiHidden="1" w:uiPriority="39" w:unhideWhenUsed="1" w:qFormat="1"/>
+    <w:lsdException w:name="Plain Table 1" w:uiPriority="41"/>
+    <w:lsdException w:name="Plain Table 2" w:uiPriority="42"/>
+    <w:lsdException w:name="Plain Table 3" w:uiPriority="43"/>
+    <w:lsdException w:name="Plain Table 4" w:uiPriority="44"/>
+    <w:lsdException w:name="Plain Table 5" w:uiPriority="45"/>
+    <w:lsdException w:name="Grid Table Light" w:uiPriority="40"/>
+    <w:lsdException w:name="Grid Table 1 Light" w:uiPriority="46"/>
+    <w:lsdException w:name="Grid Table 2" w:uiPriority="47"/>
+    <w:lsdException w:name="Grid Table 3" w:uiPriority="48"/>
+    <w:lsdException w:name="Grid Table 4" w:uiPriority="49"/>
+    <w:lsdException w:name="Grid Table 5 Dark" w:uiPriority="50"/>
+    <w:lsdException w:name="Grid Table 6 Colorful" w:uiPriority="51"/>
+    <w:lsdException w:name="Grid Table 7 Colorful" w:uiPriority="52"/>
+    <w:lsdException w:name="Grid Table 1 Light Accent 1" w:uiPriority="46"/>
+    <w:lsdException w:name="Grid Table 2 Accent 1" w:uiPriority="47"/>
+    <w:lsdException w:name="Grid Table 3 Accent 1" w:uiPriority="48"/>
+    <w:lsdException w:name="Grid Table 4 Accent 1" w:uiPriority="49"/>
+    <w:lsdException w:name="Grid Table 5 Dark Accent 1" w:uiPriority="50"/>
+    <w:lsdException w:name="Grid Table 6 Colorful Accent 1" w:uiPriority="51"/>
+    <w:lsdException w:name="Grid Table 7 Colorful Accent 1" w:uiPriority="52"/>
+    <w:lsdException w:name="Grid Table 1 Light Accent 2" w:uiPriority="46"/>
+    <w:lsdException w:name="Grid Table 2 Accent 2" w:uiPriority="47"/>
+    <w:lsdException w:name="Grid Table 3 Accent 2" w:uiPriority="48"/>
+    <w:lsdException w:name="Grid Table 4 Accent 2" w:uiPriority="49"/>
+    <w:lsdException w:name="Grid Table 5 Dark Accent 2" w:uiPriority="50"/>
+    <w:lsdException w:name="Grid Table 6 Colorful Accent 2" w:uiPriority="51"/>
+    <w:lsdException w:name="Grid Table 7 Colorful Accent 2" w:uiPriority="52"/>
+    <w:lsdException w:name="Grid Table 1 Light Accent 3" w:uiPriority="46"/>
+    <w:lsdException w:name="Grid Table 2 Accent 3" w:uiPriority="47"/>
+    <w:lsdException w:name="Grid Table 3 Accent 3" w:uiPriority="48"/>
+    <w:lsdException w:name="Grid Table 4 Accent 3" w:uiPriority="49"/>
+    <w:lsdException w:name="Grid Table 5 Dark Accent 3" w:uiPriority="50"/>
+    <w:lsdException w:name="Grid Table 6 Colorful Accent 3" w:uiPriority="51"/>
+    <w:lsdException w:name="Grid Table 7 Colorful Accent 3" w:uiPriority="52"/>
+    <w:lsdException w:name="Grid Table 1 Light Accent 4" w:uiPriority="46"/>
+    <w:lsdException w:name="Grid Table 2 Accent 4" w:uiPriority="47"/>
+    <w:lsdException w:name="Grid Table 3 Accent 4" w:uiPriority="48"/>
+    <w:lsdException w:name="Grid Table 4 Accent 4" w:uiPriority="49"/>
+    <w:lsdException w:name="Grid Table 5 Dark Accent 4" w:uiPriority="50"/>
+    <w:lsdException w:name="Grid Table 6 Colorful Accent 4" w:uiPriority="51"/>
+    <w:lsdException w:name="Grid Table 7 Colorful Accent 4" w:uiPriority="52"/>
+    <w:lsdException w:name="Grid Table 1 Light Accent 5" w:uiPriority="46"/>
+    <w:lsdException w:name="Grid Table 2 Accent 5" w:uiPriority="47"/>
+    <w:lsdException w:name="Grid Table 3 Accent 5" w:uiPriority="48"/>
+    <w:lsdException w:name="Grid Table 4 Accent 5" w:uiPriority="49"/>
+    <w:lsdException w:name="Grid Table 5 Dark Accent 5" w:uiPriority="50"/>
+    <w:lsdException w:name="Grid Table 6 Colorful Accent 5" w:uiPriority="51"/>
+    <w:lsdException w:name="Grid Table 7 Colorful Accent 5" w:uiPriority="52"/>
+    <w:lsdException w:name="Grid Table 1 Light Accent 6" w:uiPriority="46"/>
+    <w:lsdException w:name="Grid Table 2 Accent 6" w:uiPriority="47"/>
+    <w:lsdException w:name="Grid Table 3 Accent 6" w:uiPriority="48"/>
+    <w:lsdException w:name="Grid Table 4 Accent 6" w:uiPriority="49"/>
+    <w:lsdException w:name="Grid Table 5 Dark Accent 6" w:uiPriority="50"/>
+    <w:lsdException w:name="Grid Table 6 Colorful Accent 6" w:uiPriority="51"/>
+    <w:lsdException w:name="Grid Table 7 Colorful Accent 6" w:uiPriority="52"/>
+    <w:lsdException w:name="List Table 1 Light" w:uiPriority="46"/>
+    <w:lsdException w:name="List Table 2" w:uiPriority="47"/>
+    <w:lsdException w:name="List Table 3" w:uiPriority="48"/>
+    <w:lsdException w:name="List Table 4" w:uiPriority="49"/>
+    <w:lsdException w:name="List Table 5 Dark" w:uiPriority="50"/>
+    <w:lsdException w:name="List Table 6 Colorful" w:uiPriority="51"/>
+    <w:lsdException w:name="List Table 7 Colorful" w:uiPriority="52"/>
+    <w:lsdException w:name="List Table 1 Light Accent 1" w:uiPriority="46"/>
+    <w:lsdException w:name="List Table 2 Accent 1" w:uiPriority="47"/>
+    <w:lsdException w:name="List Table 3 Accent 1" w:uiPriority="48"/>
+    <w:lsdException w:name="List Table 4 Accent 1" w:uiPriority="49"/>
+    <w:lsdException w:name="List Table 5 Dark Accent 1" w:uiPriority="50"/>
+    <w:lsdException w:name="List Table 6 Colorful Accent 1" w:uiPriority="51"/>
+    <w:lsdException w:name="List Table 7 Colorful Accent 1" w:uiPriority="52"/>
+    <w:lsdException w:name="List Table 1 Light Accent 2" w:uiPriority="46"/>
+    <w:lsdException w:name="List Table 2 Accent 2" w:uiPriority="47"/>
+    <w:lsdException w:name="List Table 3 Accent 2" w:uiPriority="48"/>
+    <w:lsdException w:name="List Table 4 Accent 2" w:uiPriority="49"/>
+    <w:lsdException w:name="List Table 5 Dark Accent 2" w:uiPriority="50"/>
+    <w:lsdException w:name="List Table 6 Colorful Accent 2" w:uiPriority="51"/>
+    <w:lsdException w:name="List Table 7 Colorful Accent 2" w:uiPriority="52"/>
+    <w:lsdException w:name="List Table 1 Light Accent 3" w:uiPriority="46"/>
+    <w:lsdException w:name="List Table 2 Accent 3" w:uiPriority="47"/>
+    <w:lsdException w:name="List Table 3 Accent 3" w:uiPriority="48"/>
+    <w:lsdException w:name="List Table 4 Accent 3" w:uiPriority="49"/>
+    <w:lsdException w:name="List Table 5 Dark Accent 3" w:uiPriority="50"/>
+    <w:lsdException w:name="List Table 6 Colorful Accent 3" w:uiPriority="51"/>
+    <w:lsdException w:name="List Table 7 Colorful Accent 3" w:uiPriority="52"/>
+    <w:lsdException w:name="List Table 1 Light Accent 4" w:uiPriority="46"/>
+    <w:lsdException w:name="List Table 2 Accent 4" w:uiPriority="47"/>
+    <w:lsdException w:name="List Table 3 Accent 4" w:uiPriority="48"/>
+    <w:lsdException w:name="List Table 4 Accent 4" w:uiPriority="49"/>
+    <w:lsdException w:name="List Table 5 Dark Accent 4" w:uiPriority="50"/>
+    <w:lsdException w:name="List Table 6 Colorful Accent 4" w:uiPriority="51"/>
+    <w:lsdException w:name="List Table 7 Colorful Accent 4" w:uiPriority="52"/>
+    <w:lsdException w:name="List Table 1 Light Accent 5" w:uiPriority="46"/>
+    <w:lsdException w:name="List Table 2 Accent 5" w:uiPriority="47"/>
+    <w:lsdException w:name="List Table 3 Accent 5" w:uiPriority="48"/>
+    <w:lsdException w:name="List Table 4 Accent 5" w:uiPriority="49"/>
+    <w:lsdException w:name="List Table 5 Dark Accent 5" w:uiPriority="50"/>
+    <w:lsdException w:name="List Table 6 Colorful Accent 5" w:uiPriority="51"/>
+    <w:lsdException w:name="List Table 7 Colorful Accent 5" w:uiPriority="52"/>
+    <w:lsdException w:name="List Table 1 Light Accent 6" w:uiPriority="46"/>
+    <w:lsdException w:name="List Table 2 Accent 6" w:uiPriority="47"/>
+    <w:lsdException w:name="List Table 3 Accent 6" w:uiPriority="48"/>
+    <w:lsdException w:name="List Table 4 Accent 6" w:uiPriority="49"/>
+    <w:lsdException w:name="List Table 5 Dark Accent 6" w:uiPriority="50"/>
+    <w:lsdException w:name="List Table 6 Colorful Accent 6" w:uiPriority="51"/>
+    <w:lsdException w:name="List Table 7 Colorful Accent 6" w:uiPriority="52"/>
+    <w:lsdException w:name="Mention" w:semiHidden="1" w:unhideWhenUsed="1"/>
+    <w:lsdException w:name="Smart Hyperlink" w:semiHidden="1" w:unhideWhenUsed="1"/>
+    <w:lsdException w:name="Hashtag" w:semiHidden="1" w:unhideWhenUsed="1"/>
+  </w:latentStyles>
+  <w:style w:type="paragraph" w:default="1" w:styleId="Normal">
+    <w:name w:val="Normal"/>
+    <w:qFormat/>
+  </w:style>
+  <w:style w:type="character" w:default="1" w:styleId="DefaultParagraphFont">
+    <w:name w:val="Default Paragraph Font"/>
+    <w:uiPriority w:val="1"/>
+    <w:semiHidden/>
+    <w:unhideWhenUsed/>
+  </w:style>
+  <w:style w:type="table" w:default="1" w:styleId="TableNormal">
+    <w:name w:val="Normal Table"/>
+    <w:uiPriority w:val="99"/>
+    <w:semiHidden/>
+    <w:unhideWhenUsed/>
+    <w:tblPr>
+      <w:tblInd w:w="0" w:type="dxa"/>
+      <w:tblCellMar>
+        <w:top w:w="0" w:type="dxa"/>
+        <w:left w:w="108" w:type="dxa"/>
+        <w:bottom w:w="0" w:type="dxa"/>
+        <w:right w:w="108" w:type="dxa"/>
+      </w:tblCellMar>
+    </w:tblPr>
+  </w:style>
+  <w:style w:type="numbering" w:default="1" w:styleId="NoList">
+    <w:name w:val="No List"/>
+    <w:uiPriority w:val="99"/>
+    <w:semiHidden/>
+    <w:unhideWhenUsed/>
+  </w:style>
+  <w:style w:type="character" w:styleId="PlaceholderText">
+    <w:name w:val="Placeholder Text"/>
+    <w:basedOn w:val="DefaultParagraphFont"/>
+    <w:uiPriority w:val="99"/>
+    <w:semiHidden/>
+    <w:rsid w:val="00AA39EE"/>
+    <w:rPr>
+      <w:color w:val="808080"/>
+    </w:rPr>
+  </w:style>
+</w:styles>
+</file>
+
+<file path=word/glossary/webSettings.xml><?xml version="1.0" encoding="utf-8"?>
+<w:webSettings xmlns:mc="http://schemas.openxmlformats.org/markup-compatibility/2006" xmlns:r="http://schemas.openxmlformats.org/officeDocument/2006/relationships" xmlns:w="http://schemas.openxmlformats.org/wordprocessingml/2006/main" xmlns:w14="http://schemas.microsoft.com/office/word/2010/wordml" xmlns:w15="http://schemas.microsoft.com/office/word/2012/wordml" xmlns:w16se="http://schemas.microsoft.com/office/word/2015/wordml/symex" mc:Ignorable="w14 w15 w16se">
+  <w:optimizeForBrowser/>
+  <w:allowPNG/>
+</w:webSettings>
+</file>
+
 <file path=word/theme/theme1.xml><?xml version="1.0" encoding="utf-8"?>
 <a:theme xmlns:a="http://schemas.openxmlformats.org/drawingml/2006/main" name="Office Theme">
   <a:themeElements>
@@ -14275,7 +14617,7 @@
 </file>
 
 <file path=customXml/itemProps1.xml><?xml version="1.0" encoding="utf-8"?>
-<ds:datastoreItem xmlns:ds="http://schemas.openxmlformats.org/officeDocument/2006/customXml" ds:itemID="{758E9707-5F16-48C0-9AA7-173E3BE663B2}">
+<ds:datastoreItem xmlns:ds="http://schemas.openxmlformats.org/officeDocument/2006/customXml" ds:itemID="{D8F656A7-A31E-401B-A6CF-07196E53B8FE}">
   <ds:schemaRefs>
     <ds:schemaRef ds:uri="http://schemas.openxmlformats.org/officeDocument/2006/bibliography"/>
   </ds:schemaRefs>

</xml_diff>